<commit_message>
Grado 6 Guión 3 - esqueleto de guión
Esqueleto de guión completo de grado 6 guión 3 - Los seres vivos
</commit_message>
<xml_diff>
--- a/fuentes/contenidos/grado06/guion03/CN_06_03_REC40.docx
+++ b/fuentes/contenidos/grado06/guion03/CN_06_03_REC40.docx
@@ -261,18 +261,26 @@
           <w:szCs w:val="18"/>
           <w:lang w:val="es-ES_tradnl"/>
         </w:rPr>
-        <w:t>Características de los seres vivos</w:t>
-      </w:r>
-    </w:p>
-    <w:p>
-      <w:pPr>
-        <w:rPr>
-          <w:rFonts w:ascii="Arial" w:hAnsi="Arial" w:cs="Arial"/>
-          <w:sz w:val="18"/>
-          <w:szCs w:val="18"/>
-          <w:lang w:val="es-ES_tradnl"/>
-        </w:rPr>
-      </w:pPr>
+        <w:t>Los</w:t>
+      </w:r>
+      <w:r>
+        <w:rPr>
+          <w:rFonts w:ascii="Arial" w:hAnsi="Arial" w:cs="Arial"/>
+          <w:sz w:val="18"/>
+          <w:szCs w:val="18"/>
+          <w:lang w:val="es-ES_tradnl"/>
+        </w:rPr>
+        <w:t xml:space="preserve"> seres vivos</w:t>
+      </w:r>
+      <w:r>
+        <w:rPr>
+          <w:rFonts w:ascii="Arial" w:hAnsi="Arial" w:cs="Arial"/>
+          <w:sz w:val="18"/>
+          <w:szCs w:val="18"/>
+          <w:lang w:val="es-ES_tradnl"/>
+        </w:rPr>
+        <w:t xml:space="preserve"> y los inertes</w:t>
+      </w:r>
     </w:p>
     <w:p>
       <w:pPr>
@@ -2118,7 +2126,7 @@
           <w:szCs w:val="18"/>
           <w:lang w:val="es-ES_tradnl"/>
         </w:rPr>
-        <w:t>Características de los seres vivos</w:t>
+        <w:t>Los seres vivos y los inertes</w:t>
       </w:r>
     </w:p>
     <w:p>
@@ -2562,6 +2570,7 @@
           <w:szCs w:val="18"/>
           <w:lang w:val="es-ES_tradnl"/>
         </w:rPr>
+        <w:lastRenderedPageBreak/>
         <w:t xml:space="preserve">Después de la presentación: </w:t>
       </w:r>
       <w:r>
@@ -2778,7 +2787,7 @@
         <w:pStyle w:val="Prrafodelista"/>
         <w:numPr>
           <w:ilvl w:val="0"/>
-          <w:numId w:val="3"/>
+          <w:numId w:val="2"/>
         </w:numPr>
         <w:jc w:val="both"/>
         <w:rPr>
@@ -2804,7 +2813,7 @@
           <w:szCs w:val="18"/>
           <w:lang w:val="es-ES_tradnl"/>
         </w:rPr>
-        <w:t>Características de los seres vivos</w:t>
+        <w:t>Los seres vivos y los inertes</w:t>
       </w:r>
     </w:p>
     <w:p>
@@ -2829,16 +2838,7 @@
           <w:szCs w:val="18"/>
           <w:lang w:val="es-ES_tradnl"/>
         </w:rPr>
-        <w:t xml:space="preserve">Descripción: </w:t>
-      </w:r>
-      <w:r>
-        <w:rPr>
-          <w:rFonts w:ascii="Arial" w:hAnsi="Arial"/>
-          <w:sz w:val="18"/>
-          <w:szCs w:val="18"/>
-          <w:lang w:val="es-ES_tradnl"/>
-        </w:rPr>
-        <w:t>Secuencia de imágenes para mostrar a los estudiantes las características de los seres vivos.</w:t>
+        <w:t>Descripción: Secuencia de imágenes para mostrar a los estudiantes las características de los seres vivos.</w:t>
       </w:r>
     </w:p>
     <w:p>
@@ -4095,7 +4095,6 @@
           <w:highlight w:val="yellow"/>
           <w:lang w:val="es-ES_tradnl"/>
         </w:rPr>
-        <w:lastRenderedPageBreak/>
         <w:t xml:space="preserve">OPCIONAL </w:t>
       </w:r>
       <w:r>
@@ -5929,6 +5928,7 @@
           <w:szCs w:val="16"/>
           <w:lang w:val="es-ES_tradnl"/>
         </w:rPr>
+        <w:lastRenderedPageBreak/>
         <w:t>FICHA</w:t>
       </w:r>
       <w:r>
@@ -6621,6 +6621,7 @@
           <w:rFonts w:ascii="Arial" w:hAnsi="Arial" w:cs="Arial"/>
           <w:sz w:val="18"/>
           <w:szCs w:val="18"/>
+          <w:lang w:val="es-CO"/>
         </w:rPr>
       </w:pPr>
       <w:hyperlink r:id="rId7" w:history="1">
@@ -6631,6 +6632,7 @@
             <w:color w:val="auto"/>
             <w:sz w:val="18"/>
             <w:szCs w:val="18"/>
+            <w:lang w:val="es-CO"/>
           </w:rPr>
           <w:t>208457527</w:t>
         </w:r>
@@ -6642,6 +6644,7 @@
           <w:rFonts w:ascii="Arial" w:hAnsi="Arial" w:cs="Arial"/>
           <w:sz w:val="18"/>
           <w:szCs w:val="18"/>
+          <w:lang w:val="es-CO"/>
         </w:rPr>
       </w:pPr>
     </w:p>
@@ -8033,6 +8036,7 @@
   <w:style w:type="character" w:default="1" w:styleId="Fuentedeprrafopredeter">
     <w:name w:val="Default Paragraph Font"/>
     <w:uiPriority w:val="1"/>
+    <w:semiHidden/>
     <w:unhideWhenUsed/>
   </w:style>
   <w:style w:type="table" w:default="1" w:styleId="Tablanormal">

</xml_diff>